<commit_message>
update included spreadsheet of dataset definition
</commit_message>
<xml_diff>
--- a/Loan Status Prediction Proposal.docx
+++ b/Loan Status Prediction Proposal.docx
@@ -4479,37 +4479,379 @@
           <w:sz w:val="28"/>
           <w:szCs w:val="28"/>
         </w:rPr>
-        <w:t xml:space="preserve">**Data above indicated 80% of the column’s dataset derived from FICO credit score financial history records </w:t>
-      </w:r>
-    </w:p>
-    <w:p>
-      <w:pPr>
-        <w:pStyle w:val="NormalWeb"/>
-        <w:spacing w:before="0" w:beforeAutospacing="0" w:after="0" w:afterAutospacing="0"/>
-        <w:rPr>
-          <w:rFonts w:asciiTheme="majorHAnsi" w:hAnsiTheme="majorHAnsi" w:cstheme="majorHAnsi"/>
-          <w:sz w:val="28"/>
-          <w:szCs w:val="28"/>
-        </w:rPr>
-      </w:pPr>
-    </w:p>
-    <w:p>
-      <w:pPr>
-        <w:pStyle w:val="NormalWeb"/>
-        <w:spacing w:before="0" w:beforeAutospacing="0" w:after="0" w:afterAutospacing="0"/>
-        <w:rPr>
-          <w:rFonts w:asciiTheme="majorHAnsi" w:hAnsiTheme="majorHAnsi" w:cstheme="majorHAnsi"/>
-          <w:sz w:val="28"/>
-          <w:szCs w:val="28"/>
-        </w:rPr>
-      </w:pPr>
-      <w:r>
-        <w:rPr>
-          <w:rFonts w:asciiTheme="majorHAnsi" w:hAnsiTheme="majorHAnsi" w:cstheme="majorHAnsi"/>
-          <w:sz w:val="28"/>
-          <w:szCs w:val="28"/>
-        </w:rPr>
-        <w:t xml:space="preserve">**Because dataset is very large this requires the data to be scaled down to smaller size and use the needed dataset columns </w:t>
+        <w:t xml:space="preserve">Here’s Dataset column values for </w:t>
+      </w:r>
+      <w:r>
+        <w:rPr>
+          <w:rFonts w:asciiTheme="majorHAnsi" w:hAnsiTheme="majorHAnsi" w:cstheme="majorHAnsi"/>
+          <w:sz w:val="28"/>
+          <w:szCs w:val="28"/>
+        </w:rPr>
+        <w:t xml:space="preserve">the loans that were rejected: </w:t>
+      </w:r>
+    </w:p>
+    <w:p>
+      <w:pPr>
+        <w:pStyle w:val="NormalWeb"/>
+        <w:spacing w:before="0" w:beforeAutospacing="0" w:after="0" w:afterAutospacing="0"/>
+        <w:rPr>
+          <w:rFonts w:asciiTheme="majorHAnsi" w:hAnsiTheme="majorHAnsi" w:cstheme="majorHAnsi"/>
+          <w:sz w:val="28"/>
+          <w:szCs w:val="28"/>
+        </w:rPr>
+      </w:pPr>
+    </w:p>
+    <w:p>
+      <w:pPr>
+        <w:pStyle w:val="NormalWeb"/>
+        <w:spacing w:before="0" w:beforeAutospacing="0" w:after="0" w:afterAutospacing="0"/>
+        <w:rPr>
+          <w:rFonts w:asciiTheme="majorHAnsi" w:hAnsiTheme="majorHAnsi" w:cstheme="majorHAnsi"/>
+          <w:sz w:val="28"/>
+          <w:szCs w:val="28"/>
+        </w:rPr>
+        <w:sectPr>
+          <w:type w:val="continuous"/>
+          <w:pgSz w:w="12240" w:h="15840"/>
+          <w:pgMar w:top="1440" w:right="1440" w:bottom="1440" w:left="1440" w:header="720" w:footer="720" w:gutter="0"/>
+          <w:cols w:space="720"/>
+          <w:docGrid w:linePitch="360"/>
+        </w:sectPr>
+      </w:pPr>
+    </w:p>
+    <w:p>
+      <w:pPr>
+        <w:pStyle w:val="NormalWeb"/>
+        <w:spacing w:before="0" w:beforeAutospacing="0" w:after="0" w:afterAutospacing="0"/>
+        <w:rPr>
+          <w:rFonts w:ascii="Batang" w:eastAsia="Batang" w:hAnsi="Batang" w:cstheme="majorHAnsi"/>
+          <w:sz w:val="28"/>
+          <w:szCs w:val="28"/>
+        </w:rPr>
+      </w:pPr>
+      <w:r>
+        <w:rPr>
+          <w:rFonts w:ascii="Batang" w:eastAsia="Batang" w:hAnsi="Batang" w:cstheme="majorHAnsi"/>
+          <w:sz w:val="28"/>
+          <w:szCs w:val="28"/>
+        </w:rPr>
+        <w:t>Amount Requested,</w:t>
+      </w:r>
+    </w:p>
+    <w:p>
+      <w:pPr>
+        <w:pStyle w:val="NormalWeb"/>
+        <w:spacing w:before="0" w:beforeAutospacing="0" w:after="0" w:afterAutospacing="0"/>
+        <w:rPr>
+          <w:rFonts w:ascii="Batang" w:eastAsia="Batang" w:hAnsi="Batang" w:cstheme="majorHAnsi"/>
+          <w:sz w:val="28"/>
+          <w:szCs w:val="28"/>
+        </w:rPr>
+      </w:pPr>
+      <w:r>
+        <w:rPr>
+          <w:rFonts w:ascii="Batang" w:eastAsia="Batang" w:hAnsi="Batang" w:cstheme="majorHAnsi"/>
+          <w:sz w:val="28"/>
+          <w:szCs w:val="28"/>
+        </w:rPr>
+        <w:t>Application Date,</w:t>
+      </w:r>
+    </w:p>
+    <w:p>
+      <w:pPr>
+        <w:pStyle w:val="NormalWeb"/>
+        <w:spacing w:before="0" w:beforeAutospacing="0" w:after="0" w:afterAutospacing="0"/>
+        <w:rPr>
+          <w:rFonts w:ascii="Batang" w:eastAsia="Batang" w:hAnsi="Batang" w:cstheme="majorHAnsi"/>
+          <w:sz w:val="28"/>
+          <w:szCs w:val="28"/>
+        </w:rPr>
+      </w:pPr>
+      <w:r>
+        <w:rPr>
+          <w:rFonts w:ascii="Batang" w:eastAsia="Batang" w:hAnsi="Batang" w:cstheme="majorHAnsi"/>
+          <w:sz w:val="28"/>
+          <w:szCs w:val="28"/>
+        </w:rPr>
+        <w:t>Loan Title,</w:t>
+      </w:r>
+    </w:p>
+    <w:p>
+      <w:pPr>
+        <w:pStyle w:val="NormalWeb"/>
+        <w:spacing w:before="0" w:beforeAutospacing="0" w:after="0" w:afterAutospacing="0"/>
+        <w:rPr>
+          <w:rFonts w:ascii="Batang" w:eastAsia="Batang" w:hAnsi="Batang" w:cstheme="majorHAnsi"/>
+          <w:sz w:val="28"/>
+          <w:szCs w:val="28"/>
+        </w:rPr>
+      </w:pPr>
+      <w:r>
+        <w:rPr>
+          <w:rFonts w:ascii="Batang" w:eastAsia="Batang" w:hAnsi="Batang" w:cstheme="majorHAnsi"/>
+          <w:sz w:val="28"/>
+          <w:szCs w:val="28"/>
+        </w:rPr>
+        <w:t>Risk_Score,</w:t>
+      </w:r>
+    </w:p>
+    <w:p>
+      <w:pPr>
+        <w:pStyle w:val="NormalWeb"/>
+        <w:spacing w:before="0" w:beforeAutospacing="0" w:after="0" w:afterAutospacing="0"/>
+        <w:rPr>
+          <w:rFonts w:ascii="Batang" w:eastAsia="Batang" w:hAnsi="Batang" w:cstheme="majorHAnsi"/>
+          <w:sz w:val="28"/>
+          <w:szCs w:val="28"/>
+        </w:rPr>
+      </w:pPr>
+      <w:r>
+        <w:rPr>
+          <w:rFonts w:ascii="Batang" w:eastAsia="Batang" w:hAnsi="Batang" w:cstheme="majorHAnsi"/>
+          <w:sz w:val="28"/>
+          <w:szCs w:val="28"/>
+        </w:rPr>
+        <w:t>Debt-To-Income</w:t>
+      </w:r>
+      <w:r>
+        <w:rPr>
+          <w:rFonts w:ascii="Batang" w:eastAsia="Batang" w:hAnsi="Batang" w:cstheme="majorHAnsi"/>
+          <w:sz w:val="28"/>
+          <w:szCs w:val="28"/>
+        </w:rPr>
+        <w:t>,</w:t>
+      </w:r>
+      <w:r>
+        <w:rPr>
+          <w:rFonts w:ascii="Batang" w:eastAsia="Batang" w:hAnsi="Batang" w:cstheme="majorHAnsi"/>
+          <w:sz w:val="28"/>
+          <w:szCs w:val="28"/>
+        </w:rPr>
+        <w:t xml:space="preserve"> </w:t>
+      </w:r>
+    </w:p>
+    <w:p>
+      <w:pPr>
+        <w:pStyle w:val="NormalWeb"/>
+        <w:spacing w:before="0" w:beforeAutospacing="0" w:after="0" w:afterAutospacing="0"/>
+        <w:rPr>
+          <w:rFonts w:ascii="Batang" w:eastAsia="Batang" w:hAnsi="Batang" w:cstheme="majorHAnsi"/>
+          <w:sz w:val="28"/>
+          <w:szCs w:val="28"/>
+        </w:rPr>
+      </w:pPr>
+      <w:r>
+        <w:rPr>
+          <w:rFonts w:ascii="Batang" w:eastAsia="Batang" w:hAnsi="Batang" w:cstheme="majorHAnsi"/>
+          <w:sz w:val="28"/>
+          <w:szCs w:val="28"/>
+        </w:rPr>
+        <w:t>Ratio,</w:t>
+      </w:r>
+    </w:p>
+    <w:p>
+      <w:pPr>
+        <w:pStyle w:val="NormalWeb"/>
+        <w:spacing w:before="0" w:beforeAutospacing="0" w:after="0" w:afterAutospacing="0"/>
+        <w:rPr>
+          <w:rFonts w:ascii="Batang" w:eastAsia="Batang" w:hAnsi="Batang" w:cstheme="majorHAnsi"/>
+          <w:sz w:val="28"/>
+          <w:szCs w:val="28"/>
+        </w:rPr>
+      </w:pPr>
+      <w:r>
+        <w:rPr>
+          <w:rFonts w:ascii="Batang" w:eastAsia="Batang" w:hAnsi="Batang" w:cstheme="majorHAnsi"/>
+          <w:sz w:val="28"/>
+          <w:szCs w:val="28"/>
+        </w:rPr>
+        <w:t>Zip Code,</w:t>
+      </w:r>
+    </w:p>
+    <w:p>
+      <w:pPr>
+        <w:pStyle w:val="NormalWeb"/>
+        <w:spacing w:before="0" w:beforeAutospacing="0" w:after="0" w:afterAutospacing="0"/>
+        <w:rPr>
+          <w:rFonts w:ascii="Batang" w:eastAsia="Batang" w:hAnsi="Batang" w:cstheme="majorHAnsi"/>
+          <w:sz w:val="28"/>
+          <w:szCs w:val="28"/>
+        </w:rPr>
+      </w:pPr>
+      <w:r>
+        <w:rPr>
+          <w:rFonts w:ascii="Batang" w:eastAsia="Batang" w:hAnsi="Batang" w:cstheme="majorHAnsi"/>
+          <w:sz w:val="28"/>
+          <w:szCs w:val="28"/>
+        </w:rPr>
+        <w:t>State,</w:t>
+      </w:r>
+    </w:p>
+    <w:p>
+      <w:pPr>
+        <w:pStyle w:val="NormalWeb"/>
+        <w:spacing w:before="0" w:beforeAutospacing="0" w:after="0" w:afterAutospacing="0"/>
+        <w:rPr>
+          <w:rFonts w:ascii="Batang" w:eastAsia="Batang" w:hAnsi="Batang" w:cstheme="majorHAnsi"/>
+          <w:sz w:val="28"/>
+          <w:szCs w:val="28"/>
+        </w:rPr>
+      </w:pPr>
+      <w:r>
+        <w:rPr>
+          <w:rFonts w:ascii="Batang" w:eastAsia="Batang" w:hAnsi="Batang" w:cstheme="majorHAnsi"/>
+          <w:sz w:val="28"/>
+          <w:szCs w:val="28"/>
+        </w:rPr>
+        <w:t xml:space="preserve">Employment </w:t>
+      </w:r>
+    </w:p>
+    <w:p>
+      <w:pPr>
+        <w:pStyle w:val="NormalWeb"/>
+        <w:spacing w:before="0" w:beforeAutospacing="0" w:after="0" w:afterAutospacing="0"/>
+        <w:rPr>
+          <w:rFonts w:ascii="Batang" w:eastAsia="Batang" w:hAnsi="Batang" w:cstheme="majorHAnsi"/>
+          <w:sz w:val="28"/>
+          <w:szCs w:val="28"/>
+        </w:rPr>
+      </w:pPr>
+      <w:r>
+        <w:rPr>
+          <w:rFonts w:ascii="Batang" w:eastAsia="Batang" w:hAnsi="Batang" w:cstheme="majorHAnsi"/>
+          <w:sz w:val="28"/>
+          <w:szCs w:val="28"/>
+        </w:rPr>
+        <w:t>Length,</w:t>
+      </w:r>
+    </w:p>
+    <w:p>
+      <w:pPr>
+        <w:pStyle w:val="NormalWeb"/>
+        <w:spacing w:before="0" w:beforeAutospacing="0" w:after="0" w:afterAutospacing="0"/>
+        <w:rPr>
+          <w:rFonts w:ascii="Batang" w:eastAsia="Batang" w:hAnsi="Batang" w:cstheme="majorHAnsi"/>
+          <w:sz w:val="28"/>
+          <w:szCs w:val="28"/>
+        </w:rPr>
+      </w:pPr>
+      <w:r>
+        <w:rPr>
+          <w:rFonts w:ascii="Batang" w:eastAsia="Batang" w:hAnsi="Batang" w:cstheme="majorHAnsi"/>
+          <w:sz w:val="28"/>
+          <w:szCs w:val="28"/>
+        </w:rPr>
+        <w:t>Policy Code</w:t>
+      </w:r>
+    </w:p>
+    <w:p>
+      <w:pPr>
+        <w:pStyle w:val="NormalWeb"/>
+        <w:spacing w:before="0" w:beforeAutospacing="0" w:after="0" w:afterAutospacing="0"/>
+        <w:rPr>
+          <w:rFonts w:asciiTheme="majorHAnsi" w:hAnsiTheme="majorHAnsi" w:cstheme="majorHAnsi"/>
+          <w:sz w:val="28"/>
+          <w:szCs w:val="28"/>
+        </w:rPr>
+        <w:sectPr>
+          <w:type w:val="continuous"/>
+          <w:pgSz w:w="12240" w:h="15840"/>
+          <w:pgMar w:top="1440" w:right="1440" w:bottom="1440" w:left="1440" w:header="720" w:footer="720" w:gutter="0"/>
+          <w:cols w:num="2" w:space="720"/>
+          <w:docGrid w:linePitch="360"/>
+        </w:sectPr>
+      </w:pPr>
+    </w:p>
+    <w:p>
+      <w:pPr>
+        <w:pStyle w:val="NormalWeb"/>
+        <w:spacing w:before="0" w:beforeAutospacing="0" w:after="0" w:afterAutospacing="0"/>
+        <w:rPr>
+          <w:rFonts w:asciiTheme="majorHAnsi" w:hAnsiTheme="majorHAnsi" w:cstheme="majorHAnsi"/>
+          <w:sz w:val="28"/>
+          <w:szCs w:val="28"/>
+        </w:rPr>
+      </w:pPr>
+    </w:p>
+    <w:p>
+      <w:pPr>
+        <w:pStyle w:val="NormalWeb"/>
+        <w:spacing w:before="0" w:beforeAutospacing="0" w:after="0" w:afterAutospacing="0"/>
+        <w:rPr>
+          <w:rFonts w:asciiTheme="majorHAnsi" w:hAnsiTheme="majorHAnsi" w:cstheme="majorHAnsi"/>
+          <w:sz w:val="28"/>
+          <w:szCs w:val="28"/>
+        </w:rPr>
+      </w:pPr>
+      <w:r>
+        <w:rPr>
+          <w:rFonts w:asciiTheme="majorHAnsi" w:hAnsiTheme="majorHAnsi" w:cstheme="majorHAnsi"/>
+          <w:sz w:val="28"/>
+          <w:szCs w:val="28"/>
+        </w:rPr>
+        <w:t xml:space="preserve">** </w:t>
+      </w:r>
+      <w:r>
+        <w:rPr>
+          <w:rFonts w:asciiTheme="majorHAnsi" w:hAnsiTheme="majorHAnsi" w:cstheme="majorHAnsi"/>
+          <w:sz w:val="28"/>
+          <w:szCs w:val="28"/>
+        </w:rPr>
+        <w:t>Two datasets shown to compare those whom Lending Club accepted and rejected the loan, will use these two data for factoring the company’s decisions (i.e. factors that impact the approval or denial of loans)</w:t>
+      </w:r>
+    </w:p>
+    <w:p>
+      <w:pPr>
+        <w:pStyle w:val="NormalWeb"/>
+        <w:spacing w:before="0" w:beforeAutospacing="0" w:after="0" w:afterAutospacing="0"/>
+        <w:rPr>
+          <w:rFonts w:asciiTheme="majorHAnsi" w:hAnsiTheme="majorHAnsi" w:cstheme="majorHAnsi"/>
+          <w:sz w:val="28"/>
+          <w:szCs w:val="28"/>
+        </w:rPr>
+      </w:pPr>
+    </w:p>
+    <w:p>
+      <w:pPr>
+        <w:pStyle w:val="NormalWeb"/>
+        <w:spacing w:before="0" w:beforeAutospacing="0" w:after="0" w:afterAutospacing="0"/>
+        <w:rPr>
+          <w:rFonts w:asciiTheme="majorHAnsi" w:hAnsiTheme="majorHAnsi" w:cstheme="majorHAnsi"/>
+          <w:sz w:val="28"/>
+          <w:szCs w:val="28"/>
+        </w:rPr>
+      </w:pPr>
+      <w:r>
+        <w:rPr>
+          <w:rFonts w:asciiTheme="majorHAnsi" w:hAnsiTheme="majorHAnsi" w:cstheme="majorHAnsi"/>
+          <w:sz w:val="28"/>
+          <w:szCs w:val="28"/>
+        </w:rPr>
+        <w:t>**Because dataset is very large this requires the data to be scaled down to smaller</w:t>
+      </w:r>
+      <w:r>
+        <w:rPr>
+          <w:rFonts w:asciiTheme="majorHAnsi" w:hAnsiTheme="majorHAnsi" w:cstheme="majorHAnsi"/>
+          <w:sz w:val="28"/>
+          <w:szCs w:val="28"/>
+        </w:rPr>
+        <w:t xml:space="preserve"> multiple datasets via partitioning, set datatypes and</w:t>
+      </w:r>
+      <w:r>
+        <w:rPr>
+          <w:rFonts w:asciiTheme="majorHAnsi" w:hAnsiTheme="majorHAnsi" w:cstheme="majorHAnsi"/>
+          <w:sz w:val="28"/>
+          <w:szCs w:val="28"/>
+        </w:rPr>
+        <w:t xml:space="preserve"> </w:t>
+      </w:r>
+      <w:r>
+        <w:rPr>
+          <w:rFonts w:asciiTheme="majorHAnsi" w:hAnsiTheme="majorHAnsi" w:cstheme="majorHAnsi"/>
+          <w:sz w:val="28"/>
+          <w:szCs w:val="28"/>
+        </w:rPr>
+        <w:t xml:space="preserve">reduce unneeded columns </w:t>
       </w:r>
     </w:p>
     <w:p>
@@ -4623,6 +4965,50 @@
           <w:szCs w:val="28"/>
         </w:rPr>
       </w:pPr>
+    </w:p>
+    <w:p>
+      <w:pPr>
+        <w:pStyle w:val="NormalWeb"/>
+        <w:spacing w:before="0" w:beforeAutospacing="0" w:after="0" w:afterAutospacing="0"/>
+        <w:rPr>
+          <w:rFonts w:asciiTheme="majorHAnsi" w:hAnsiTheme="majorHAnsi" w:cstheme="majorHAnsi"/>
+          <w:sz w:val="28"/>
+          <w:szCs w:val="28"/>
+        </w:rPr>
+      </w:pPr>
+    </w:p>
+    <w:p>
+      <w:pPr>
+        <w:pStyle w:val="NormalWeb"/>
+        <w:spacing w:before="0" w:beforeAutospacing="0" w:after="0" w:afterAutospacing="0"/>
+        <w:rPr>
+          <w:rFonts w:asciiTheme="majorHAnsi" w:hAnsiTheme="majorHAnsi" w:cstheme="majorHAnsi"/>
+          <w:sz w:val="28"/>
+          <w:szCs w:val="28"/>
+        </w:rPr>
+      </w:pPr>
+    </w:p>
+    <w:p>
+      <w:pPr>
+        <w:pStyle w:val="NormalWeb"/>
+        <w:spacing w:before="0" w:beforeAutospacing="0" w:after="0" w:afterAutospacing="0"/>
+        <w:rPr>
+          <w:rFonts w:asciiTheme="majorHAnsi" w:hAnsiTheme="majorHAnsi" w:cstheme="majorHAnsi"/>
+          <w:sz w:val="28"/>
+          <w:szCs w:val="28"/>
+        </w:rPr>
+      </w:pPr>
+    </w:p>
+    <w:p>
+      <w:pPr>
+        <w:pStyle w:val="NormalWeb"/>
+        <w:spacing w:before="0" w:beforeAutospacing="0" w:after="0" w:afterAutospacing="0"/>
+        <w:rPr>
+          <w:rFonts w:asciiTheme="majorHAnsi" w:hAnsiTheme="majorHAnsi" w:cstheme="majorHAnsi"/>
+          <w:sz w:val="28"/>
+          <w:szCs w:val="28"/>
+        </w:rPr>
+      </w:pPr>
       <w:r>
         <w:rPr>
           <w:rFonts w:asciiTheme="majorHAnsi" w:hAnsiTheme="majorHAnsi" w:cstheme="majorHAnsi"/>
@@ -4701,16 +5087,16 @@
           <w:noProof/>
         </w:rPr>
         <w:drawing>
-          <wp:anchor distT="0" distB="0" distL="114300" distR="114300" simplePos="0" relativeHeight="251666432" behindDoc="1" locked="0" layoutInCell="1" allowOverlap="1" wp14:anchorId="79CF067B" wp14:editId="24144B1E">
+          <wp:anchor distT="0" distB="0" distL="114300" distR="114300" simplePos="0" relativeHeight="251666432" behindDoc="1" locked="0" layoutInCell="1" allowOverlap="1" wp14:anchorId="79CF067B" wp14:editId="5B583308">
             <wp:simplePos x="0" y="0"/>
             <wp:positionH relativeFrom="column">
-              <wp:posOffset>1365250</wp:posOffset>
+              <wp:posOffset>1701422</wp:posOffset>
             </wp:positionH>
             <wp:positionV relativeFrom="paragraph">
-              <wp:posOffset>173355</wp:posOffset>
+              <wp:posOffset>121</wp:posOffset>
             </wp:positionV>
-            <wp:extent cx="2110105" cy="1944370"/>
-            <wp:effectExtent l="0" t="0" r="0" b="0"/>
+            <wp:extent cx="1843405" cy="1698625"/>
+            <wp:effectExtent l="0" t="0" r="0" b="3175"/>
             <wp:wrapSquare wrapText="bothSides"/>
             <wp:docPr id="1958930604" name="Picture 1" descr="A logo with a snake&#10;&#10;Description automatically generated"/>
             <wp:cNvGraphicFramePr>
@@ -4738,7 +5124,7 @@
                   <pic:spPr>
                     <a:xfrm>
                       <a:off x="0" y="0"/>
-                      <a:ext cx="2110105" cy="1944370"/>
+                      <a:ext cx="1843405" cy="1698625"/>
                     </a:xfrm>
                     <a:prstGeom prst="rect">
                       <a:avLst/>
@@ -4861,7 +5247,6 @@
           <w:sz w:val="28"/>
           <w:szCs w:val="28"/>
         </w:rPr>
-        <w:lastRenderedPageBreak/>
         <w:t xml:space="preserve">Platform(s) Required use for creating in notebook </w:t>
       </w:r>
       <w:r>
@@ -4923,13 +5308,13 @@
           <w:noProof/>
         </w:rPr>
         <w:drawing>
-          <wp:anchor distT="0" distB="0" distL="114300" distR="114300" simplePos="0" relativeHeight="251667456" behindDoc="0" locked="0" layoutInCell="1" allowOverlap="1" wp14:anchorId="2C0D9FBB" wp14:editId="2CD14DCD">
+          <wp:anchor distT="0" distB="0" distL="114300" distR="114300" simplePos="0" relativeHeight="251667456" behindDoc="0" locked="0" layoutInCell="1" allowOverlap="1" wp14:anchorId="2C0D9FBB" wp14:editId="2F6ADF76">
             <wp:simplePos x="0" y="0"/>
             <wp:positionH relativeFrom="column">
-              <wp:posOffset>3217545</wp:posOffset>
+              <wp:posOffset>3136265</wp:posOffset>
             </wp:positionH>
             <wp:positionV relativeFrom="paragraph">
-              <wp:posOffset>205105</wp:posOffset>
+              <wp:posOffset>147232</wp:posOffset>
             </wp:positionV>
             <wp:extent cx="1881505" cy="1724025"/>
             <wp:effectExtent l="0" t="0" r="0" b="3175"/>
@@ -4992,20 +5377,21 @@
       <w:r>
         <w:rPr>
           <w:rFonts w:asciiTheme="majorHAnsi" w:hAnsiTheme="majorHAnsi" w:cstheme="majorHAnsi"/>
+          <w:noProof/>
           <w:sz w:val="28"/>
           <w:szCs w:val="28"/>
         </w:rPr>
         <w:drawing>
-          <wp:anchor distT="0" distB="0" distL="114300" distR="114300" simplePos="0" relativeHeight="251668480" behindDoc="0" locked="0" layoutInCell="1" allowOverlap="1" wp14:anchorId="6E259135" wp14:editId="32D84BEB">
+          <wp:anchor distT="0" distB="0" distL="114300" distR="114300" simplePos="0" relativeHeight="251668480" behindDoc="0" locked="0" layoutInCell="1" allowOverlap="1" wp14:anchorId="6E259135" wp14:editId="2F79816A">
             <wp:simplePos x="0" y="0"/>
             <wp:positionH relativeFrom="column">
-              <wp:posOffset>161925</wp:posOffset>
+              <wp:posOffset>11430</wp:posOffset>
             </wp:positionH>
             <wp:positionV relativeFrom="paragraph">
-              <wp:posOffset>208280</wp:posOffset>
+              <wp:posOffset>132715</wp:posOffset>
             </wp:positionV>
-            <wp:extent cx="2891790" cy="1226820"/>
-            <wp:effectExtent l="0" t="0" r="3810" b="5080"/>
+            <wp:extent cx="2891790" cy="1284605"/>
+            <wp:effectExtent l="0" t="0" r="3810" b="0"/>
             <wp:wrapSquare wrapText="bothSides"/>
             <wp:docPr id="2135081279" name="Picture 1" descr="A yellow circle logo with black text&#10;&#10;Description automatically generated"/>
             <wp:cNvGraphicFramePr>
@@ -5033,7 +5419,7 @@
                   <pic:spPr>
                     <a:xfrm>
                       <a:off x="0" y="0"/>
-                      <a:ext cx="2891790" cy="1226820"/>
+                      <a:ext cx="2891790" cy="1284605"/>
                     </a:xfrm>
                     <a:prstGeom prst="rect">
                       <a:avLst/>
@@ -5153,7 +5539,15 @@
           <w:sz w:val="28"/>
           <w:szCs w:val="28"/>
         </w:rPr>
-        <w:t>data (*subject to cost per usage)</w:t>
+        <w:t>data (*</w:t>
+      </w:r>
+      <w:r>
+        <w:rPr>
+          <w:rFonts w:asciiTheme="majorHAnsi" w:hAnsiTheme="majorHAnsi" w:cstheme="majorHAnsi"/>
+          <w:sz w:val="28"/>
+          <w:szCs w:val="28"/>
+        </w:rPr>
+        <w:t>Data Stored in Google Drive due to large size)</w:t>
       </w:r>
       <w:r>
         <w:rPr>
@@ -5174,31 +5568,36 @@
           <w:szCs w:val="28"/>
         </w:rPr>
       </w:pPr>
-      <w:r>
-        <w:rPr>
-          <w:noProof/>
+    </w:p>
+    <w:p>
+      <w:pPr>
+        <w:pStyle w:val="NormalWeb"/>
+        <w:spacing w:before="0" w:beforeAutospacing="0" w:after="0" w:afterAutospacing="0"/>
+        <w:rPr>
+          <w:rFonts w:asciiTheme="majorHAnsi" w:hAnsiTheme="majorHAnsi" w:cstheme="majorHAnsi"/>
+          <w:sz w:val="28"/>
+          <w:szCs w:val="28"/>
+        </w:rPr>
+      </w:pPr>
+      <w:r>
+        <w:rPr>
+          <w:rFonts w:asciiTheme="majorHAnsi" w:hAnsiTheme="majorHAnsi" w:cstheme="majorHAnsi"/>
+          <w:sz w:val="28"/>
+          <w:szCs w:val="28"/>
         </w:rPr>
         <w:drawing>
-          <wp:anchor distT="0" distB="0" distL="114300" distR="114300" simplePos="0" relativeHeight="251659264" behindDoc="1" locked="0" layoutInCell="1" allowOverlap="1" wp14:anchorId="369BC1D7" wp14:editId="43986CDF">
+          <wp:anchor distT="0" distB="0" distL="114300" distR="114300" simplePos="0" relativeHeight="251669504" behindDoc="0" locked="0" layoutInCell="1" allowOverlap="1" wp14:anchorId="273EEF93" wp14:editId="1E7EEDA1">
             <wp:simplePos x="0" y="0"/>
             <wp:positionH relativeFrom="column">
-              <wp:posOffset>1155065</wp:posOffset>
+              <wp:posOffset>1365250</wp:posOffset>
             </wp:positionH>
             <wp:positionV relativeFrom="paragraph">
-              <wp:posOffset>170180</wp:posOffset>
+              <wp:posOffset>112395</wp:posOffset>
             </wp:positionV>
-            <wp:extent cx="3735070" cy="1388745"/>
+            <wp:extent cx="2568575" cy="1602740"/>
             <wp:effectExtent l="0" t="0" r="0" b="0"/>
-            <wp:wrapTight wrapText="bothSides">
-              <wp:wrapPolygon edited="0">
-                <wp:start x="0" y="0"/>
-                <wp:lineTo x="0" y="21333"/>
-                <wp:lineTo x="21519" y="21333"/>
-                <wp:lineTo x="21519" y="0"/>
-                <wp:lineTo x="0" y="0"/>
-              </wp:wrapPolygon>
-            </wp:wrapTight>
-            <wp:docPr id="1851069214" name="Picture 1" descr="A logo for a company&#10;&#10;Description automatically generated"/>
+            <wp:wrapSquare wrapText="bothSides"/>
+            <wp:docPr id="1808529133" name="Picture 1" descr="A logo for a company&#10;&#10;Description automatically generated"/>
             <wp:cNvGraphicFramePr>
               <a:graphicFrameLocks xmlns:a="http://schemas.openxmlformats.org/drawingml/2006/main" noChangeAspect="1"/>
             </wp:cNvGraphicFramePr>
@@ -5206,7 +5605,7 @@
               <a:graphicData uri="http://schemas.openxmlformats.org/drawingml/2006/picture">
                 <pic:pic xmlns:pic="http://schemas.openxmlformats.org/drawingml/2006/picture">
                   <pic:nvPicPr>
-                    <pic:cNvPr id="1851069214" name="Picture 1" descr="A logo for a company&#10;&#10;Description automatically generated"/>
+                    <pic:cNvPr id="1808529133" name="Picture 1" descr="A logo for a company&#10;&#10;Description automatically generated"/>
                     <pic:cNvPicPr/>
                   </pic:nvPicPr>
                   <pic:blipFill>
@@ -5224,7 +5623,7 @@
                   <pic:spPr>
                     <a:xfrm>
                       <a:off x="0" y="0"/>
-                      <a:ext cx="3735070" cy="1388745"/>
+                      <a:ext cx="2568575" cy="1602740"/>
                     </a:xfrm>
                     <a:prstGeom prst="rect">
                       <a:avLst/>
@@ -5308,45 +5707,13 @@
           <w:szCs w:val="28"/>
         </w:rPr>
       </w:pPr>
-    </w:p>
-    <w:p>
-      <w:pPr>
-        <w:pStyle w:val="NormalWeb"/>
-        <w:spacing w:before="0" w:beforeAutospacing="0" w:after="0" w:afterAutospacing="0"/>
-        <w:rPr>
-          <w:rFonts w:asciiTheme="majorHAnsi" w:hAnsiTheme="majorHAnsi" w:cstheme="majorHAnsi"/>
-          <w:sz w:val="28"/>
-          <w:szCs w:val="28"/>
-        </w:rPr>
-      </w:pPr>
-    </w:p>
-    <w:p>
-      <w:pPr>
-        <w:pStyle w:val="NormalWeb"/>
-        <w:spacing w:before="0" w:beforeAutospacing="0" w:after="0" w:afterAutospacing="0"/>
-        <w:rPr>
-          <w:rFonts w:asciiTheme="majorHAnsi" w:hAnsiTheme="majorHAnsi" w:cstheme="majorHAnsi"/>
-          <w:sz w:val="28"/>
-          <w:szCs w:val="28"/>
-        </w:rPr>
-      </w:pPr>
-    </w:p>
-    <w:p>
-      <w:pPr>
-        <w:pStyle w:val="NormalWeb"/>
-        <w:spacing w:before="0" w:beforeAutospacing="0" w:after="0" w:afterAutospacing="0"/>
-        <w:rPr>
-          <w:rFonts w:asciiTheme="majorHAnsi" w:hAnsiTheme="majorHAnsi" w:cstheme="majorHAnsi"/>
-          <w:sz w:val="28"/>
-          <w:szCs w:val="28"/>
-        </w:rPr>
-      </w:pPr>
-      <w:r>
-        <w:rPr>
-          <w:rFonts w:asciiTheme="majorHAnsi" w:hAnsiTheme="majorHAnsi" w:cstheme="majorHAnsi"/>
-          <w:sz w:val="28"/>
-          <w:szCs w:val="28"/>
-        </w:rPr>
+      <w:r>
+        <w:rPr>
+          <w:rFonts w:asciiTheme="majorHAnsi" w:hAnsiTheme="majorHAnsi" w:cstheme="majorHAnsi"/>
+          <w:sz w:val="28"/>
+          <w:szCs w:val="28"/>
+        </w:rPr>
+        <w:lastRenderedPageBreak/>
         <w:t>Another component requires to handle this large</w:t>
       </w:r>
       <w:r>
@@ -5371,15 +5738,31 @@
           <w:sz w:val="28"/>
           <w:szCs w:val="28"/>
         </w:rPr>
-        <w:t xml:space="preserve"> for modifying columns and joining tables and truncate the amount of data</w:t>
-      </w:r>
-      <w:r>
-        <w:rPr>
-          <w:rFonts w:asciiTheme="majorHAnsi" w:hAnsiTheme="majorHAnsi" w:cstheme="majorHAnsi"/>
-          <w:sz w:val="28"/>
-          <w:szCs w:val="28"/>
-        </w:rPr>
-        <w:t xml:space="preserve">:     </w:t>
+        <w:t xml:space="preserve"> for</w:t>
+      </w:r>
+      <w:r>
+        <w:rPr>
+          <w:rFonts w:asciiTheme="majorHAnsi" w:hAnsiTheme="majorHAnsi" w:cstheme="majorHAnsi"/>
+          <w:sz w:val="28"/>
+          <w:szCs w:val="28"/>
+        </w:rPr>
+        <w:t>, reviewing datasets (to extract needed data)</w:t>
+      </w:r>
+      <w:r>
+        <w:rPr>
+          <w:rFonts w:asciiTheme="majorHAnsi" w:hAnsiTheme="majorHAnsi" w:cstheme="majorHAnsi"/>
+          <w:sz w:val="28"/>
+          <w:szCs w:val="28"/>
+        </w:rPr>
+        <w:t xml:space="preserve"> modifying </w:t>
+      </w:r>
+      <w:r>
+        <w:rPr>
+          <w:rFonts w:asciiTheme="majorHAnsi" w:hAnsiTheme="majorHAnsi" w:cstheme="majorHAnsi"/>
+          <w:sz w:val="28"/>
+          <w:szCs w:val="28"/>
+        </w:rPr>
+        <w:t xml:space="preserve">columns, partition data into chunks. </w:t>
       </w:r>
     </w:p>
     <w:p>
@@ -5408,22 +5791,22 @@
           <w:noProof/>
         </w:rPr>
         <w:drawing>
-          <wp:anchor distT="0" distB="0" distL="114300" distR="114300" simplePos="0" relativeHeight="251660288" behindDoc="1" locked="0" layoutInCell="1" allowOverlap="1" wp14:anchorId="0F544C8B" wp14:editId="2148D38E">
+          <wp:anchor distT="0" distB="0" distL="114300" distR="114300" simplePos="0" relativeHeight="251660288" behindDoc="1" locked="0" layoutInCell="1" allowOverlap="1" wp14:anchorId="0F544C8B" wp14:editId="1543D731">
             <wp:simplePos x="0" y="0"/>
             <wp:positionH relativeFrom="column">
-              <wp:posOffset>-71433</wp:posOffset>
+              <wp:posOffset>1097915</wp:posOffset>
             </wp:positionH>
             <wp:positionV relativeFrom="paragraph">
-              <wp:posOffset>224790</wp:posOffset>
+              <wp:posOffset>169826</wp:posOffset>
             </wp:positionV>
-            <wp:extent cx="3184525" cy="1480185"/>
-            <wp:effectExtent l="0" t="0" r="3175" b="5715"/>
+            <wp:extent cx="3576955" cy="1661795"/>
+            <wp:effectExtent l="0" t="0" r="4445" b="1905"/>
             <wp:wrapTight wrapText="bothSides">
               <wp:wrapPolygon edited="0">
                 <wp:start x="0" y="0"/>
-                <wp:lineTo x="0" y="21498"/>
-                <wp:lineTo x="21535" y="21498"/>
-                <wp:lineTo x="21535" y="0"/>
+                <wp:lineTo x="0" y="21460"/>
+                <wp:lineTo x="21550" y="21460"/>
+                <wp:lineTo x="21550" y="0"/>
                 <wp:lineTo x="0" y="0"/>
               </wp:wrapPolygon>
             </wp:wrapTight>
@@ -5453,7 +5836,7 @@
                   <pic:spPr>
                     <a:xfrm>
                       <a:off x="0" y="0"/>
-                      <a:ext cx="3184525" cy="1480185"/>
+                      <a:ext cx="3576955" cy="1661795"/>
                     </a:xfrm>
                     <a:prstGeom prst="rect">
                       <a:avLst/>
@@ -5587,7 +5970,6 @@
           <w:sz w:val="28"/>
           <w:szCs w:val="28"/>
         </w:rPr>
-        <w:lastRenderedPageBreak/>
         <w:t>Libraries require for data wrangling</w:t>
       </w:r>
       <w:r>
@@ -5849,22 +6231,22 @@
           <w:noProof/>
         </w:rPr>
         <w:drawing>
-          <wp:anchor distT="0" distB="0" distL="114300" distR="114300" simplePos="0" relativeHeight="251662336" behindDoc="1" locked="0" layoutInCell="1" allowOverlap="1" wp14:anchorId="04D1E5C0" wp14:editId="5CD4933F">
+          <wp:anchor distT="0" distB="0" distL="114300" distR="114300" simplePos="0" relativeHeight="251662336" behindDoc="1" locked="0" layoutInCell="1" allowOverlap="1" wp14:anchorId="04D1E5C0" wp14:editId="46BB05ED">
             <wp:simplePos x="0" y="0"/>
             <wp:positionH relativeFrom="column">
-              <wp:posOffset>-165856</wp:posOffset>
+              <wp:posOffset>-403483</wp:posOffset>
             </wp:positionH>
             <wp:positionV relativeFrom="paragraph">
-              <wp:posOffset>125103</wp:posOffset>
+              <wp:posOffset>184785</wp:posOffset>
             </wp:positionV>
-            <wp:extent cx="2426335" cy="1006475"/>
-            <wp:effectExtent l="0" t="0" r="0" b="0"/>
+            <wp:extent cx="2678430" cy="1110615"/>
+            <wp:effectExtent l="0" t="0" r="1270" b="0"/>
             <wp:wrapTight wrapText="bothSides">
               <wp:wrapPolygon edited="0">
                 <wp:start x="0" y="0"/>
-                <wp:lineTo x="0" y="21259"/>
-                <wp:lineTo x="21481" y="21259"/>
-                <wp:lineTo x="21481" y="0"/>
+                <wp:lineTo x="0" y="21242"/>
+                <wp:lineTo x="21508" y="21242"/>
+                <wp:lineTo x="21508" y="0"/>
                 <wp:lineTo x="0" y="0"/>
               </wp:wrapPolygon>
             </wp:wrapTight>
@@ -5894,7 +6276,7 @@
                   <pic:spPr>
                     <a:xfrm>
                       <a:off x="0" y="0"/>
-                      <a:ext cx="2426335" cy="1006475"/>
+                      <a:ext cx="2678430" cy="1110615"/>
                     </a:xfrm>
                     <a:prstGeom prst="rect">
                       <a:avLst/>
@@ -6012,22 +6394,22 @@
           <w:noProof/>
         </w:rPr>
         <w:drawing>
-          <wp:anchor distT="0" distB="0" distL="114300" distR="114300" simplePos="0" relativeHeight="251664384" behindDoc="1" locked="0" layoutInCell="1" allowOverlap="1" wp14:anchorId="37BFD7CF" wp14:editId="3E2322AA">
+          <wp:anchor distT="0" distB="0" distL="114300" distR="114300" simplePos="0" relativeHeight="251664384" behindDoc="1" locked="0" layoutInCell="1" allowOverlap="1" wp14:anchorId="37BFD7CF" wp14:editId="6E4E8AA8">
             <wp:simplePos x="0" y="0"/>
             <wp:positionH relativeFrom="column">
-              <wp:posOffset>954887</wp:posOffset>
+              <wp:posOffset>1191566</wp:posOffset>
             </wp:positionH>
             <wp:positionV relativeFrom="paragraph">
-              <wp:posOffset>13929</wp:posOffset>
+              <wp:posOffset>122812</wp:posOffset>
             </wp:positionV>
-            <wp:extent cx="1816735" cy="1513840"/>
+            <wp:extent cx="1932305" cy="1513840"/>
             <wp:effectExtent l="0" t="0" r="0" b="0"/>
             <wp:wrapTight wrapText="bothSides">
               <wp:wrapPolygon edited="0">
                 <wp:start x="0" y="0"/>
                 <wp:lineTo x="0" y="21383"/>
-                <wp:lineTo x="21441" y="21383"/>
-                <wp:lineTo x="21441" y="0"/>
+                <wp:lineTo x="21437" y="21383"/>
+                <wp:lineTo x="21437" y="0"/>
                 <wp:lineTo x="0" y="0"/>
               </wp:wrapPolygon>
             </wp:wrapTight>
@@ -6057,7 +6439,7 @@
                   <pic:spPr>
                     <a:xfrm>
                       <a:off x="0" y="0"/>
-                      <a:ext cx="1816735" cy="1513840"/>
+                      <a:ext cx="1932305" cy="1513840"/>
                     </a:xfrm>
                     <a:prstGeom prst="rect">
                       <a:avLst/>
@@ -6224,23 +6606,13 @@
           <w:szCs w:val="28"/>
         </w:rPr>
       </w:pPr>
-    </w:p>
-    <w:p>
-      <w:pPr>
-        <w:pStyle w:val="NormalWeb"/>
-        <w:spacing w:before="0" w:beforeAutospacing="0" w:after="0" w:afterAutospacing="0"/>
-        <w:rPr>
-          <w:rFonts w:asciiTheme="majorHAnsi" w:hAnsiTheme="majorHAnsi" w:cstheme="majorHAnsi"/>
-          <w:sz w:val="28"/>
-          <w:szCs w:val="28"/>
-        </w:rPr>
-      </w:pPr>
-      <w:r>
-        <w:rPr>
-          <w:rFonts w:asciiTheme="majorHAnsi" w:hAnsiTheme="majorHAnsi" w:cstheme="majorHAnsi"/>
-          <w:sz w:val="28"/>
-          <w:szCs w:val="28"/>
-        </w:rPr>
+      <w:r>
+        <w:rPr>
+          <w:rFonts w:asciiTheme="majorHAnsi" w:hAnsiTheme="majorHAnsi" w:cstheme="majorHAnsi"/>
+          <w:sz w:val="28"/>
+          <w:szCs w:val="28"/>
+        </w:rPr>
+        <w:lastRenderedPageBreak/>
         <w:t>Required</w:t>
       </w:r>
       <w:r>
@@ -6316,22 +6688,22 @@
           <w:noProof/>
         </w:rPr>
         <w:drawing>
-          <wp:anchor distT="0" distB="0" distL="114300" distR="114300" simplePos="0" relativeHeight="251665408" behindDoc="1" locked="0" layoutInCell="1" allowOverlap="1" wp14:anchorId="330358D2" wp14:editId="0C36780A">
+          <wp:anchor distT="0" distB="0" distL="114300" distR="114300" simplePos="0" relativeHeight="251665408" behindDoc="1" locked="0" layoutInCell="1" allowOverlap="1" wp14:anchorId="330358D2" wp14:editId="3B028FAF">
             <wp:simplePos x="0" y="0"/>
             <wp:positionH relativeFrom="column">
-              <wp:posOffset>948055</wp:posOffset>
+              <wp:posOffset>1122680</wp:posOffset>
             </wp:positionH>
             <wp:positionV relativeFrom="paragraph">
-              <wp:posOffset>156210</wp:posOffset>
+              <wp:posOffset>159385</wp:posOffset>
             </wp:positionV>
-            <wp:extent cx="2951480" cy="1330960"/>
-            <wp:effectExtent l="0" t="0" r="0" b="2540"/>
+            <wp:extent cx="3208020" cy="1446530"/>
+            <wp:effectExtent l="0" t="0" r="5080" b="1270"/>
             <wp:wrapTight wrapText="bothSides">
               <wp:wrapPolygon edited="0">
                 <wp:start x="0" y="0"/>
-                <wp:lineTo x="0" y="21435"/>
-                <wp:lineTo x="21470" y="21435"/>
-                <wp:lineTo x="21470" y="0"/>
+                <wp:lineTo x="0" y="21429"/>
+                <wp:lineTo x="21549" y="21429"/>
+                <wp:lineTo x="21549" y="0"/>
                 <wp:lineTo x="0" y="0"/>
               </wp:wrapPolygon>
             </wp:wrapTight>
@@ -6361,7 +6733,7 @@
                   <pic:spPr>
                     <a:xfrm>
                       <a:off x="0" y="0"/>
-                      <a:ext cx="2951480" cy="1330960"/>
+                      <a:ext cx="3208020" cy="1446530"/>
                     </a:xfrm>
                     <a:prstGeom prst="rect">
                       <a:avLst/>

</xml_diff>